<commit_message>
Ignore Template example folder and migrated all courses
</commit_message>
<xml_diff>
--- a/Guida alla creazione di un nuovo corso con Supersam.docx
+++ b/Guida alla creazione di un nuovo corso con Supersam.docx
@@ -22,21 +22,8 @@
           <w:sz w:val="28"/>
           <w:szCs w:val="28"/>
         </w:rPr>
-        <w:t xml:space="preserve">Guida alla creazione di un nuovo corso con </w:t>
-      </w:r>
-      <w:proofErr w:type="gramStart"/>
-      <w:r>
-        <w:rPr>
-          <w:b/>
-          <w:bCs/>
-          <w:caps/>
-          <w:color w:val="00B0F0"/>
-          <w:sz w:val="28"/>
-          <w:szCs w:val="28"/>
-        </w:rPr>
-        <w:t>Supersam :</w:t>
-      </w:r>
-      <w:proofErr w:type="gramEnd"/>
+        <w:t>Guida alla creazione di un nuovo corso con Supersam :</w:t>
+      </w:r>
     </w:p>
     <w:p>
       <w:pPr>
@@ -71,15 +58,7 @@
         <w:t xml:space="preserve"> cosa </w:t>
       </w:r>
       <w:r>
-        <w:t xml:space="preserve">generare la cartella che conterrà tutti i file necessari, la struttura delle cartelle è la </w:t>
-      </w:r>
-      <w:proofErr w:type="gramStart"/>
-      <w:r>
-        <w:t>seguente :</w:t>
-      </w:r>
-      <w:proofErr w:type="gramEnd"/>
-      <w:r>
-        <w:t xml:space="preserve"> </w:t>
+        <w:t xml:space="preserve">generare la cartella che conterrà tutti i file necessari, la struttura delle cartelle è la seguente : </w:t>
       </w:r>
     </w:p>
     <w:p>
@@ -102,292 +81,147 @@
     </w:p>
     <w:p>
       <w:r>
-        <w:t>University</w:t>
-      </w:r>
-      <w:proofErr w:type="gramStart"/>
-      <w:r>
-        <w:t>_[</w:t>
-      </w:r>
-      <w:proofErr w:type="gramEnd"/>
-      <w:r>
-        <w:t>sigla della lingua] (</w:t>
-      </w:r>
-      <w:proofErr w:type="spellStart"/>
-      <w:r>
-        <w:t>University_EN</w:t>
-      </w:r>
-      <w:proofErr w:type="spellEnd"/>
-      <w:r>
-        <w:t xml:space="preserve">, </w:t>
-      </w:r>
-      <w:proofErr w:type="spellStart"/>
-      <w:r>
-        <w:t>University_IT</w:t>
-      </w:r>
-      <w:proofErr w:type="spellEnd"/>
-      <w:r>
-        <w:t xml:space="preserve">, </w:t>
-      </w:r>
-      <w:proofErr w:type="spellStart"/>
-      <w:r>
-        <w:t>ecc</w:t>
-      </w:r>
-      <w:proofErr w:type="spellEnd"/>
+        <w:t>University_[sigla della lingua] (University_EN, University_IT, ecc)</w:t>
+      </w:r>
+    </w:p>
+    <w:p>
+      <w:r>
+        <w:t>[Programma] (Mago4, MagoCloud, MagoWeb)</w:t>
+      </w:r>
+    </w:p>
+    <w:p>
+      <w:r>
+        <w:t>[Gruppo principiale] (CRM, Financial, Logistics, Manufacturing, Masters, MDC, Purchases, Retail, Sales, TB_Framework, TB_Studio)</w:t>
+      </w:r>
+    </w:p>
+    <w:p>
+      <w:pPr>
+        <w:rPr>
+          <w:u w:val="single"/>
+        </w:rPr>
+      </w:pPr>
+      <w:r>
+        <w:t xml:space="preserve">[Nome del corso] </w:t>
+      </w:r>
+    </w:p>
+    <w:p/>
+    <w:p>
+      <w:r>
+        <w:t xml:space="preserve">ATTENZIONE : </w:t>
+      </w:r>
+      <w:r>
+        <w:t xml:space="preserve">I nomi </w:t>
+      </w:r>
+      <w:r>
+        <w:t>della cartella del nuovo corso e di tutti i file al suo interno</w:t>
+      </w:r>
+      <w:r>
+        <w:t xml:space="preserve"> non devono contenere spazi</w:t>
+      </w:r>
+      <w:r>
+        <w:t xml:space="preserve"> o</w:t>
+      </w:r>
+      <w:r>
+        <w:t xml:space="preserve"> caratteri speciali (</w:t>
+      </w:r>
+      <w:r>
+        <w:rPr>
+          <w:u w:val="single"/>
+        </w:rPr>
+        <w:t>apostrofi</w:t>
+      </w:r>
+      <w:r>
+        <w:t>, punti esclamativi ecc</w:t>
+      </w:r>
+      <w:r>
+        <w:t xml:space="preserve">) </w:t>
+      </w:r>
+    </w:p>
+    <w:p/>
+    <w:p>
+      <w:pPr>
+        <w:rPr>
+          <w:u w:val="single"/>
+        </w:rPr>
+      </w:pPr>
+      <w:r>
+        <w:t>Nella cartella appena generata deve essere copiata la cartella “</w:t>
+      </w:r>
+      <w:r>
+        <w:rPr>
+          <w:highlight w:val="lightGray"/>
+        </w:rPr>
+        <w:t>mago-styles</w:t>
+      </w:r>
+      <w:r>
+        <w:t>” che può essere recuperata da</w:t>
+      </w:r>
+      <w:r>
+        <w:t>lla cartella Template nella radice del repository University sul quale state lavorando.</w:t>
+      </w:r>
+    </w:p>
+    <w:p/>
+    <w:p>
+      <w:r>
+        <w:t xml:space="preserve">Tutte le immagini che si intende utilizzare all’interno del corso devono essere anch’esse trovarsi al primo livello nella cartella del corso e ci si riferirà ad esse dal file .sam semplicemente con il loro nome (Esempio : </w:t>
+      </w:r>
+      <w:r>
+        <w:rPr>
+          <w:highlight w:val="lightGray"/>
+        </w:rPr>
+        <w:t>[IMG "InStoreMenu.png" 1200x600]</w:t>
+      </w:r>
       <w:r>
         <w:t>)</w:t>
       </w:r>
     </w:p>
-    <w:p>
-      <w:r>
-        <w:t xml:space="preserve">[Programma] (Mago4, </w:t>
-      </w:r>
-      <w:proofErr w:type="spellStart"/>
-      <w:r>
-        <w:t>MagoCloud</w:t>
-      </w:r>
-      <w:proofErr w:type="spellEnd"/>
-      <w:r>
-        <w:t xml:space="preserve">, </w:t>
-      </w:r>
-      <w:proofErr w:type="spellStart"/>
-      <w:r>
-        <w:t>MagoWeb</w:t>
-      </w:r>
-      <w:proofErr w:type="spellEnd"/>
+    <w:p/>
+    <w:p>
+      <w:r>
+        <w:t xml:space="preserve">All’interno della cartella del corso dovranno inoltre essere salvati il file .prjsam e il file .sam, entrambi con lo stesso nome della cartella del corso (Esempio : </w:t>
+      </w:r>
+      <w:r>
+        <w:rPr>
+          <w:highlight w:val="lightGray"/>
+        </w:rPr>
+        <w:t>InStore_Configuration.prjsam, InStore_Configuration.sam</w:t>
+      </w:r>
       <w:r>
         <w:t>)</w:t>
       </w:r>
     </w:p>
     <w:p>
-      <w:r>
-        <w:t xml:space="preserve">[Gruppo principiale] (CRM, Financial, </w:t>
-      </w:r>
-      <w:proofErr w:type="spellStart"/>
-      <w:r>
-        <w:t>Logistics</w:t>
-      </w:r>
-      <w:proofErr w:type="spellEnd"/>
-      <w:r>
-        <w:t xml:space="preserve">, Manufacturing, Masters, MDC, </w:t>
-      </w:r>
-      <w:proofErr w:type="spellStart"/>
-      <w:r>
-        <w:t>Purchases</w:t>
-      </w:r>
-      <w:proofErr w:type="spellEnd"/>
-      <w:r>
-        <w:t xml:space="preserve">, Retail, Sales, </w:t>
-      </w:r>
-      <w:proofErr w:type="spellStart"/>
-      <w:r>
-        <w:t>TB_Framework</w:t>
-      </w:r>
-      <w:proofErr w:type="spellEnd"/>
-      <w:r>
-        <w:t xml:space="preserve">, </w:t>
-      </w:r>
-      <w:proofErr w:type="spellStart"/>
-      <w:r>
-        <w:t>TB_Studio</w:t>
-      </w:r>
-      <w:proofErr w:type="spellEnd"/>
-      <w:r>
-        <w:t>)</w:t>
-      </w:r>
-    </w:p>
-    <w:p>
       <w:pPr>
         <w:rPr>
           <w:u w:val="single"/>
         </w:rPr>
       </w:pPr>
-      <w:r>
-        <w:t xml:space="preserve">[Nome del corso] </w:t>
+    </w:p>
+    <w:p>
+      <w:r>
+        <w:t xml:space="preserve">Il file .sam deve iniziare in questo modo : </w:t>
       </w:r>
     </w:p>
     <w:p/>
     <w:p>
-      <w:proofErr w:type="gramStart"/>
-      <w:r>
-        <w:t>ATTENZIONE :</w:t>
-      </w:r>
-      <w:proofErr w:type="gramEnd"/>
-      <w:r>
-        <w:t xml:space="preserve"> </w:t>
-      </w:r>
-      <w:r>
-        <w:t xml:space="preserve">I nomi </w:t>
-      </w:r>
-      <w:r>
-        <w:t>della cartella del nuovo corso e di tutti i file al suo interno</w:t>
-      </w:r>
-      <w:r>
-        <w:t xml:space="preserve"> non devono contenere spazi</w:t>
-      </w:r>
-      <w:r>
-        <w:t xml:space="preserve"> o</w:t>
-      </w:r>
-      <w:r>
-        <w:t xml:space="preserve"> caratteri speciali (</w:t>
-      </w:r>
-      <w:r>
-        <w:rPr>
+      <w:pPr>
+        <w:rPr>
+          <w:highlight w:val="lightGray"/>
+        </w:rPr>
+      </w:pPr>
+      <w:r>
+        <w:rPr>
+          <w:highlight w:val="lightGray"/>
+        </w:rPr>
+        <w:t>...............................................................................</w:t>
+      </w:r>
+    </w:p>
+    <w:p>
+      <w:pPr>
+        <w:rPr>
+          <w:highlight w:val="lightGray"/>
           <w:u w:val="single"/>
         </w:rPr>
-        <w:t>apostrofi</w:t>
-      </w:r>
-      <w:r>
-        <w:t xml:space="preserve">, punti esclamativi </w:t>
-      </w:r>
-      <w:proofErr w:type="spellStart"/>
-      <w:r>
-        <w:t>ecc</w:t>
-      </w:r>
-      <w:proofErr w:type="spellEnd"/>
-      <w:r>
-        <w:t xml:space="preserve">) </w:t>
-      </w:r>
-    </w:p>
-    <w:p/>
-    <w:p>
-      <w:r>
-        <w:t>Nella cartella appena generata deve essere copiata la cartella “</w:t>
-      </w:r>
-      <w:r>
-        <w:rPr>
-          <w:highlight w:val="lightGray"/>
-        </w:rPr>
-        <w:t>mago-styles</w:t>
-      </w:r>
-      <w:r>
-        <w:t xml:space="preserve">” che può essere recuperata da un qualsiasi altro corso </w:t>
-      </w:r>
-    </w:p>
-    <w:p/>
-    <w:p>
-      <w:r>
-        <w:t xml:space="preserve">Tutte le immagini che si intende utilizzare all’interno del corso devono essere anch’esse trovarsi al primo livello nella cartella del corso e ci si riferirà ad esse dal </w:t>
-      </w:r>
-      <w:proofErr w:type="gramStart"/>
-      <w:r>
-        <w:t>file .</w:t>
-      </w:r>
-      <w:proofErr w:type="spellStart"/>
-      <w:r>
-        <w:t>sam</w:t>
-      </w:r>
-      <w:proofErr w:type="spellEnd"/>
-      <w:proofErr w:type="gramEnd"/>
-      <w:r>
-        <w:t xml:space="preserve"> semplicemente con il loro nome (Esempio : </w:t>
-      </w:r>
-      <w:r>
-        <w:rPr>
-          <w:highlight w:val="lightGray"/>
-        </w:rPr>
-        <w:t>[IMG "InStoreMenu.png" 1200x600]</w:t>
-      </w:r>
-      <w:r>
-        <w:t>)</w:t>
-      </w:r>
-    </w:p>
-    <w:p/>
-    <w:p>
-      <w:r>
-        <w:t xml:space="preserve">All’interno della cartella del corso dovranno inoltre essere salvati il </w:t>
-      </w:r>
-      <w:proofErr w:type="gramStart"/>
-      <w:r>
-        <w:t>file .</w:t>
-      </w:r>
-      <w:proofErr w:type="spellStart"/>
-      <w:r>
-        <w:t>prjsam</w:t>
-      </w:r>
-      <w:proofErr w:type="spellEnd"/>
-      <w:proofErr w:type="gramEnd"/>
-      <w:r>
-        <w:t xml:space="preserve"> e il file .</w:t>
-      </w:r>
-      <w:proofErr w:type="spellStart"/>
-      <w:r>
-        <w:t>sam</w:t>
-      </w:r>
-      <w:proofErr w:type="spellEnd"/>
-      <w:r>
-        <w:t xml:space="preserve">, entrambi con lo stesso nome della cartella del corso (Esempio : </w:t>
-      </w:r>
-      <w:proofErr w:type="spellStart"/>
-      <w:r>
-        <w:rPr>
-          <w:highlight w:val="lightGray"/>
-        </w:rPr>
-        <w:t>InStore_Configuration.prjsam</w:t>
-      </w:r>
-      <w:proofErr w:type="spellEnd"/>
-      <w:r>
-        <w:rPr>
-          <w:highlight w:val="lightGray"/>
-        </w:rPr>
-        <w:t xml:space="preserve">, </w:t>
-      </w:r>
-      <w:proofErr w:type="spellStart"/>
-      <w:r>
-        <w:rPr>
-          <w:highlight w:val="lightGray"/>
-        </w:rPr>
-        <w:t>InStore_Configuration.sam</w:t>
-      </w:r>
-      <w:proofErr w:type="spellEnd"/>
-      <w:r>
-        <w:t>)</w:t>
-      </w:r>
-    </w:p>
-    <w:p>
-      <w:pPr>
-        <w:rPr>
-          <w:u w:val="single"/>
-        </w:rPr>
-      </w:pPr>
-    </w:p>
-    <w:p>
-      <w:r>
-        <w:t xml:space="preserve">Il </w:t>
-      </w:r>
-      <w:proofErr w:type="gramStart"/>
-      <w:r>
-        <w:t>file .</w:t>
-      </w:r>
-      <w:proofErr w:type="spellStart"/>
-      <w:r>
-        <w:t>sam</w:t>
-      </w:r>
-      <w:proofErr w:type="spellEnd"/>
-      <w:proofErr w:type="gramEnd"/>
-      <w:r>
-        <w:t xml:space="preserve"> deve iniziare in questo modo : </w:t>
-      </w:r>
-    </w:p>
-    <w:p/>
-    <w:p>
-      <w:pPr>
-        <w:rPr>
-          <w:highlight w:val="lightGray"/>
-        </w:rPr>
-      </w:pPr>
-      <w:r>
-        <w:rPr>
-          <w:highlight w:val="lightGray"/>
-        </w:rPr>
-        <w:t>...............................................................................</w:t>
-      </w:r>
-    </w:p>
-    <w:p>
-      <w:pPr>
-        <w:rPr>
-          <w:highlight w:val="lightGray"/>
-          <w:u w:val="single"/>
-        </w:rPr>
       </w:pPr>
       <w:r>
         <w:rPr>
@@ -406,35 +240,7 @@
         <w:rPr>
           <w:highlight w:val="lightGray"/>
         </w:rPr>
-        <w:t xml:space="preserve">[Programma] (Mago4, </w:t>
-      </w:r>
-      <w:proofErr w:type="spellStart"/>
-      <w:r>
-        <w:rPr>
-          <w:highlight w:val="lightGray"/>
-        </w:rPr>
-        <w:t>MagoCloud</w:t>
-      </w:r>
-      <w:proofErr w:type="spellEnd"/>
-      <w:r>
-        <w:rPr>
-          <w:highlight w:val="lightGray"/>
-        </w:rPr>
-        <w:t xml:space="preserve">, </w:t>
-      </w:r>
-      <w:proofErr w:type="spellStart"/>
-      <w:r>
-        <w:rPr>
-          <w:highlight w:val="lightGray"/>
-        </w:rPr>
-        <w:t>MagoWeb</w:t>
-      </w:r>
-      <w:proofErr w:type="spellEnd"/>
-      <w:r>
-        <w:rPr>
-          <w:highlight w:val="lightGray"/>
-        </w:rPr>
-        <w:t>)</w:t>
+        <w:t>[Programma] (Mago4, MagoCloud, MagoWeb)</w:t>
       </w:r>
     </w:p>
     <w:p>
@@ -567,35 +373,7 @@
         <w:rPr>
           <w:highlight w:val="lightGray"/>
         </w:rPr>
-        <w:t>[LANG en] (</w:t>
-      </w:r>
-      <w:proofErr w:type="spellStart"/>
-      <w:r>
-        <w:rPr>
-          <w:highlight w:val="lightGray"/>
-        </w:rPr>
-        <w:t>it</w:t>
-      </w:r>
-      <w:proofErr w:type="spellEnd"/>
-      <w:r>
-        <w:rPr>
-          <w:highlight w:val="lightGray"/>
-        </w:rPr>
-        <w:t xml:space="preserve">/de/ro </w:t>
-      </w:r>
-      <w:proofErr w:type="spellStart"/>
-      <w:r>
-        <w:rPr>
-          <w:highlight w:val="lightGray"/>
-        </w:rPr>
-        <w:t>ecc</w:t>
-      </w:r>
-      <w:proofErr w:type="spellEnd"/>
-      <w:r>
-        <w:rPr>
-          <w:highlight w:val="lightGray"/>
-        </w:rPr>
-        <w:t>)</w:t>
+        <w:t>[LANG en] (it/de/ro ecc)</w:t>
       </w:r>
     </w:p>
     <w:p>
@@ -613,15 +391,7 @@
         <w:t>in</w:t>
       </w:r>
       <w:r>
-        <w:t xml:space="preserve"> automatico dopo che verranno eseguite e </w:t>
-      </w:r>
-      <w:proofErr w:type="spellStart"/>
-      <w:r>
-        <w:t>committate</w:t>
-      </w:r>
-      <w:proofErr w:type="spellEnd"/>
-      <w:r>
-        <w:t xml:space="preserve"> le modifiche sul repository dei corsi</w:t>
+        <w:t xml:space="preserve"> automatico dopo che verranno eseguite e committate le modifiche sul repository dei corsi</w:t>
       </w:r>
     </w:p>
     <w:p/>

</xml_diff>